<commit_message>
Pulication sivilica Link has been added
</commit_message>
<xml_diff>
--- a/CV.docx
+++ b/CV.docx
@@ -2817,19 +2817,7 @@
           <w:sz w:val="24"/>
           <w:szCs w:val="24"/>
         </w:rPr>
-        <w:t xml:space="preserve">Machine Learning models on the </w:t>
-      </w:r>
-      <w:r>
-        <w:rPr>
-          <w:rStyle w:val="fontstyle01"/>
-          <w:rFonts w:asciiTheme="minorHAnsi" w:hAnsiTheme="minorHAnsi"/>
-          <w:b w:val="0"/>
-          <w:bCs w:val="0"/>
-          <w:color w:val="0D0D0D" w:themeColor="text1" w:themeTint="F2"/>
-          <w:sz w:val="24"/>
-          <w:szCs w:val="24"/>
-        </w:rPr>
-        <w:t>web application</w:t>
+        <w:t>Machine Learning models on the web application</w:t>
       </w:r>
     </w:p>
     <w:p>
@@ -3257,6 +3245,7 @@
           <w:color w:val="0D0D0D" w:themeColor="text1" w:themeTint="F2"/>
           <w:sz w:val="24"/>
           <w:szCs w:val="24"/>
+          <w:rtl/>
         </w:rPr>
       </w:pPr>
       <w:r>
@@ -3282,6 +3271,129 @@
           <w:szCs w:val="24"/>
         </w:rPr>
         <w:t>.</w:t>
+      </w:r>
+    </w:p>
+    <w:p>
+      <w:pPr>
+        <w:pStyle w:val="ListParagraph"/>
+        <w:autoSpaceDE w:val="0"/>
+        <w:autoSpaceDN w:val="0"/>
+        <w:adjustRightInd w:val="0"/>
+        <w:ind w:left="1800"/>
+        <w:rPr>
+          <w:rStyle w:val="fontstyle01"/>
+          <w:rFonts w:asciiTheme="minorHAnsi" w:hAnsiTheme="minorHAnsi"/>
+          <w:b w:val="0"/>
+          <w:bCs w:val="0"/>
+          <w:color w:val="0D0D0D" w:themeColor="text1" w:themeTint="F2"/>
+          <w:sz w:val="24"/>
+          <w:szCs w:val="24"/>
+        </w:rPr>
+      </w:pPr>
+      <w:r>
+        <w:rPr>
+          <w:rStyle w:val="fontstyle01"/>
+          <w:rFonts w:asciiTheme="minorHAnsi" w:hAnsiTheme="minorHAnsi" w:hint="cs"/>
+          <w:b w:val="0"/>
+          <w:bCs w:val="0"/>
+          <w:color w:val="0D0D0D" w:themeColor="text1" w:themeTint="F2"/>
+          <w:sz w:val="24"/>
+          <w:szCs w:val="24"/>
+          <w:rtl/>
+        </w:rPr>
+        <w:t>)</w:t>
+      </w:r>
+      <w:r>
+        <w:rPr>
+          <w:rStyle w:val="fontstyle01"/>
+          <w:rFonts w:asciiTheme="minorHAnsi" w:hAnsiTheme="minorHAnsi"/>
+          <w:b w:val="0"/>
+          <w:bCs w:val="0"/>
+          <w:i/>
+          <w:iCs/>
+          <w:color w:val="0D0D0D" w:themeColor="text1" w:themeTint="F2"/>
+          <w:sz w:val="24"/>
+          <w:szCs w:val="24"/>
+        </w:rPr>
+        <w:fldChar w:fldCharType="begin"/>
+      </w:r>
+      <w:r>
+        <w:rPr>
+          <w:rStyle w:val="fontstyle01"/>
+          <w:rFonts w:asciiTheme="minorHAnsi" w:hAnsiTheme="minorHAnsi"/>
+          <w:b w:val="0"/>
+          <w:bCs w:val="0"/>
+          <w:i/>
+          <w:iCs/>
+          <w:color w:val="0D0D0D" w:themeColor="text1" w:themeTint="F2"/>
+          <w:sz w:val="24"/>
+          <w:szCs w:val="24"/>
+        </w:rPr>
+        <w:instrText xml:space="preserve"> HYPERLINK "https://civilica.com/doc/1537570" </w:instrText>
+      </w:r>
+      <w:r>
+        <w:rPr>
+          <w:rStyle w:val="fontstyle01"/>
+          <w:rFonts w:asciiTheme="minorHAnsi" w:hAnsiTheme="minorHAnsi"/>
+          <w:b w:val="0"/>
+          <w:bCs w:val="0"/>
+          <w:i/>
+          <w:iCs/>
+          <w:color w:val="0D0D0D" w:themeColor="text1" w:themeTint="F2"/>
+          <w:sz w:val="24"/>
+          <w:szCs w:val="24"/>
+        </w:rPr>
+      </w:r>
+      <w:r>
+        <w:rPr>
+          <w:rStyle w:val="fontstyle01"/>
+          <w:rFonts w:asciiTheme="minorHAnsi" w:hAnsiTheme="minorHAnsi"/>
+          <w:b w:val="0"/>
+          <w:bCs w:val="0"/>
+          <w:i/>
+          <w:iCs/>
+          <w:color w:val="0D0D0D" w:themeColor="text1" w:themeTint="F2"/>
+          <w:sz w:val="24"/>
+          <w:szCs w:val="24"/>
+        </w:rPr>
+        <w:fldChar w:fldCharType="separate"/>
+      </w:r>
+      <w:r>
+        <w:rPr>
+          <w:rStyle w:val="Hyperlink"/>
+          <w:i/>
+          <w:iCs/>
+          <w:sz w:val="24"/>
+          <w:szCs w:val="24"/>
+        </w:rPr>
+        <w:t>https://civilica.com/doc/1537570</w:t>
+      </w:r>
+      <w:r>
+        <w:rPr>
+          <w:rStyle w:val="fontstyle01"/>
+          <w:rFonts w:asciiTheme="minorHAnsi" w:hAnsiTheme="minorHAnsi"/>
+          <w:b w:val="0"/>
+          <w:bCs w:val="0"/>
+          <w:i/>
+          <w:iCs/>
+          <w:color w:val="0D0D0D" w:themeColor="text1" w:themeTint="F2"/>
+          <w:sz w:val="24"/>
+          <w:szCs w:val="24"/>
+        </w:rPr>
+        <w:fldChar w:fldCharType="end"/>
+      </w:r>
+      <w:r>
+        <w:rPr>
+          <w:rStyle w:val="fontstyle01"/>
+          <w:rFonts w:asciiTheme="minorHAnsi" w:hAnsiTheme="minorHAnsi" w:hint="cs"/>
+          <w:b w:val="0"/>
+          <w:bCs w:val="0"/>
+          <w:color w:val="0D0D0D" w:themeColor="text1" w:themeTint="F2"/>
+          <w:sz w:val="24"/>
+          <w:szCs w:val="24"/>
+          <w:rtl/>
+        </w:rPr>
+        <w:t>(</w:t>
       </w:r>
     </w:p>
     <w:p>
@@ -5769,19 +5881,7 @@
                 <w:sz w:val="24"/>
                 <w:szCs w:val="24"/>
               </w:rPr>
-              <w:t>SECRET_</w:t>
-            </w:r>
-            <w:r>
-              <w:rPr>
-                <w:rStyle w:val="fontstyle01"/>
-                <w:rFonts w:asciiTheme="minorHAnsi" w:hAnsiTheme="minorHAnsi"/>
-                <w:b w:val="0"/>
-                <w:bCs w:val="0"/>
-                <w:color w:val="000000" w:themeColor="text1"/>
-                <w:sz w:val="24"/>
-                <w:szCs w:val="24"/>
-              </w:rPr>
-              <w:t>KEY</w:t>
+              <w:t>SECRET_KEY</w:t>
             </w:r>
             <w:r>
               <w:rPr>

</xml_diff>

<commit_message>
New signal processing skils added
</commit_message>
<xml_diff>
--- a/CV.docx
+++ b/CV.docx
@@ -6213,6 +6213,150 @@
           </w:p>
           <w:p>
             <w:pPr>
+              <w:pStyle w:val="ListParagraph"/>
+              <w:numPr>
+                <w:ilvl w:val="0"/>
+                <w:numId w:val="30"/>
+              </w:numPr>
+              <w:rPr>
+                <w:rStyle w:val="fontstyle01"/>
+                <w:rFonts w:asciiTheme="minorHAnsi" w:hAnsiTheme="minorHAnsi"/>
+                <w:b w:val="0"/>
+                <w:bCs w:val="0"/>
+                <w:color w:val="000000" w:themeColor="text1"/>
+                <w:sz w:val="24"/>
+                <w:szCs w:val="24"/>
+              </w:rPr>
+            </w:pPr>
+            <w:r>
+              <w:rPr>
+                <w:rStyle w:val="fontstyle01"/>
+                <w:rFonts w:asciiTheme="minorHAnsi" w:hAnsiTheme="minorHAnsi"/>
+                <w:b w:val="0"/>
+                <w:bCs w:val="0"/>
+                <w:color w:val="000000" w:themeColor="text1"/>
+                <w:sz w:val="24"/>
+                <w:szCs w:val="24"/>
+              </w:rPr>
+              <w:t>T</w:t>
+            </w:r>
+            <w:r>
+              <w:rPr>
+                <w:rStyle w:val="fontstyle01"/>
+                <w:rFonts w:asciiTheme="minorHAnsi" w:hAnsiTheme="minorHAnsi"/>
+                <w:b w:val="0"/>
+                <w:bCs w:val="0"/>
+                <w:color w:val="000000" w:themeColor="text1"/>
+                <w:sz w:val="24"/>
+                <w:szCs w:val="24"/>
+              </w:rPr>
+              <w:t>ransformer</w:t>
+            </w:r>
+          </w:p>
+          <w:p>
+            <w:pPr>
+              <w:pStyle w:val="ListParagraph"/>
+              <w:numPr>
+                <w:ilvl w:val="0"/>
+                <w:numId w:val="30"/>
+              </w:numPr>
+              <w:rPr>
+                <w:rStyle w:val="fontstyle01"/>
+                <w:rFonts w:asciiTheme="minorHAnsi" w:hAnsiTheme="minorHAnsi"/>
+                <w:b w:val="0"/>
+                <w:bCs w:val="0"/>
+                <w:color w:val="000000" w:themeColor="text1"/>
+                <w:sz w:val="24"/>
+                <w:szCs w:val="24"/>
+              </w:rPr>
+            </w:pPr>
+            <w:r>
+              <w:rPr>
+                <w:rStyle w:val="fontstyle01"/>
+                <w:rFonts w:asciiTheme="minorHAnsi" w:hAnsiTheme="minorHAnsi"/>
+                <w:b w:val="0"/>
+                <w:bCs w:val="0"/>
+                <w:color w:val="000000" w:themeColor="text1"/>
+                <w:sz w:val="24"/>
+                <w:szCs w:val="24"/>
+              </w:rPr>
+              <w:t>C</w:t>
+            </w:r>
+            <w:r>
+              <w:rPr>
+                <w:rStyle w:val="fontstyle01"/>
+                <w:rFonts w:asciiTheme="minorHAnsi" w:hAnsiTheme="minorHAnsi"/>
+                <w:b w:val="0"/>
+                <w:bCs w:val="0"/>
+                <w:color w:val="000000" w:themeColor="text1"/>
+                <w:sz w:val="24"/>
+                <w:szCs w:val="24"/>
+              </w:rPr>
+              <w:t>onformer</w:t>
+            </w:r>
+          </w:p>
+          <w:p>
+            <w:pPr>
+              <w:pStyle w:val="ListParagraph"/>
+              <w:numPr>
+                <w:ilvl w:val="0"/>
+                <w:numId w:val="30"/>
+              </w:numPr>
+              <w:rPr>
+                <w:rStyle w:val="fontstyle01"/>
+                <w:rFonts w:asciiTheme="minorHAnsi" w:hAnsiTheme="minorHAnsi"/>
+                <w:b w:val="0"/>
+                <w:bCs w:val="0"/>
+                <w:color w:val="000000" w:themeColor="text1"/>
+                <w:sz w:val="24"/>
+                <w:szCs w:val="24"/>
+              </w:rPr>
+            </w:pPr>
+            <w:r>
+              <w:rPr>
+                <w:rStyle w:val="fontstyle01"/>
+                <w:rFonts w:asciiTheme="minorHAnsi" w:hAnsiTheme="minorHAnsi"/>
+                <w:b w:val="0"/>
+                <w:bCs w:val="0"/>
+                <w:color w:val="000000" w:themeColor="text1"/>
+                <w:sz w:val="24"/>
+                <w:szCs w:val="24"/>
+              </w:rPr>
+              <w:t>E-Branchformer</w:t>
+            </w:r>
+          </w:p>
+          <w:p>
+            <w:pPr>
+              <w:pStyle w:val="ListParagraph"/>
+              <w:numPr>
+                <w:ilvl w:val="0"/>
+                <w:numId w:val="30"/>
+              </w:numPr>
+              <w:rPr>
+                <w:rStyle w:val="fontstyle01"/>
+                <w:rFonts w:asciiTheme="minorHAnsi" w:hAnsiTheme="minorHAnsi"/>
+                <w:b w:val="0"/>
+                <w:bCs w:val="0"/>
+                <w:color w:val="000000" w:themeColor="text1"/>
+                <w:sz w:val="24"/>
+                <w:szCs w:val="24"/>
+              </w:rPr>
+            </w:pPr>
+            <w:r>
+              <w:rPr>
+                <w:rStyle w:val="fontstyle01"/>
+                <w:rFonts w:asciiTheme="minorHAnsi" w:hAnsiTheme="minorHAnsi"/>
+                <w:b w:val="0"/>
+                <w:bCs w:val="0"/>
+                <w:color w:val="000000" w:themeColor="text1"/>
+                <w:sz w:val="24"/>
+                <w:szCs w:val="24"/>
+              </w:rPr>
+              <w:t>ESPnet</w:t>
+            </w:r>
+          </w:p>
+          <w:p>
+            <w:pPr>
               <w:rPr>
                 <w:rStyle w:val="fontstyle01"/>
                 <w:rFonts w:asciiTheme="minorHAnsi" w:hAnsiTheme="minorHAnsi"/>
@@ -6823,7 +6967,6 @@
                 <w:sz w:val="24"/>
                 <w:szCs w:val="24"/>
               </w:rPr>
-              <w:lastRenderedPageBreak/>
               <w:t>Deep Learning</w:t>
             </w:r>
             <w:r>
@@ -7475,7 +7618,6 @@
                 <w:szCs w:val="24"/>
                 <w:lang w:bidi="fa-IR"/>
               </w:rPr>
-              <w:lastRenderedPageBreak/>
               <w:t>Django for Everybody Specialization</w:t>
             </w:r>
           </w:p>

</xml_diff>